<commit_message>
Added few documents for Interview
</commit_message>
<xml_diff>
--- a/References/Selenium Cheatsheets/Data Driven Testing.docx
+++ b/References/Selenium Cheatsheets/Data Driven Testing.docx
@@ -1,6 +1,6 @@
 
 <file path=word/document.xml><?xml version="1.0" encoding="utf-8"?>
-<w:document xmlns:wpc="http://schemas.microsoft.com/office/word/2010/wordprocessingCanvas" xmlns:cx="http://schemas.microsoft.com/office/drawing/2014/chartex" xmlns:cx1="http://schemas.microsoft.com/office/drawing/2015/9/8/chartex" xmlns:cx2="http://schemas.microsoft.com/office/drawing/2015/10/21/chartex" xmlns:cx3="http://schemas.microsoft.com/office/drawing/2016/5/9/chartex" xmlns:cx4="http://schemas.microsoft.com/office/drawing/2016/5/10/chartex" xmlns:cx5="http://schemas.microsoft.com/office/drawing/2016/5/11/chartex" xmlns:cx6="http://schemas.microsoft.com/office/drawing/2016/5/12/chartex" xmlns:cx7="http://schemas.microsoft.com/office/drawing/2016/5/13/chartex" xmlns:cx8="http://schemas.microsoft.com/office/drawing/2016/5/14/chartex" xmlns:mc="http://schemas.openxmlformats.org/markup-compatibility/2006" xmlns:aink="http://schemas.microsoft.com/office/drawing/2016/ink" xmlns:am3d="http://schemas.microsoft.com/office/drawing/2017/model3d" xmlns:o="urn:schemas-microsoft-com:office:office" xmlns:oel="http://schemas.microsoft.com/office/2019/extlst" xmlns:r="http://schemas.openxmlformats.org/officeDocument/2006/relationships" xmlns:m="http://schemas.openxmlformats.org/officeDocument/2006/math" xmlns:v="urn:schemas-microsoft-com:vml" xmlns:wp14="http://schemas.microsoft.com/office/word/2010/wordprocessingDrawing" xmlns:wp="http://schemas.openxmlformats.org/drawingml/2006/wordprocessingDrawing" xmlns:w10="urn:schemas-microsoft-com:office:word" xmlns:w="http://schemas.openxmlformats.org/wordprocessingml/2006/main" xmlns:w14="http://schemas.microsoft.com/office/word/2010/wordml" xmlns:w15="http://schemas.microsoft.com/office/word/2012/wordml" xmlns:w16cex="http://schemas.microsoft.com/office/word/2018/wordml/cex" xmlns:w16cid="http://schemas.microsoft.com/office/word/2016/wordml/cid" xmlns:w16="http://schemas.microsoft.com/office/word/2018/wordml" xmlns:w16du="http://schemas.microsoft.com/office/word/2023/wordml/word16du" xmlns:w16sdtdh="http://schemas.microsoft.com/office/word/2020/wordml/sdtdatahash" xmlns:w16se="http://schemas.microsoft.com/office/word/2015/wordml/symex" xmlns:wpg="http://schemas.microsoft.com/office/word/2010/wordprocessingGroup" xmlns:wpi="http://schemas.microsoft.com/office/word/2010/wordprocessingInk" xmlns:wne="http://schemas.microsoft.com/office/word/2006/wordml" xmlns:wps="http://schemas.microsoft.com/office/word/2010/wordprocessingShape" mc:Ignorable="w14 w15 w16se w16cid w16 w16cex w16sdtdh w16du wp14">
+<w:document xmlns:wpc="http://schemas.microsoft.com/office/word/2010/wordprocessingCanvas" xmlns:cx="http://schemas.microsoft.com/office/drawing/2014/chartex" xmlns:cx1="http://schemas.microsoft.com/office/drawing/2015/9/8/chartex" xmlns:cx2="http://schemas.microsoft.com/office/drawing/2015/10/21/chartex" xmlns:cx3="http://schemas.microsoft.com/office/drawing/2016/5/9/chartex" xmlns:cx4="http://schemas.microsoft.com/office/drawing/2016/5/10/chartex" xmlns:cx5="http://schemas.microsoft.com/office/drawing/2016/5/11/chartex" xmlns:cx6="http://schemas.microsoft.com/office/drawing/2016/5/12/chartex" xmlns:cx7="http://schemas.microsoft.com/office/drawing/2016/5/13/chartex" xmlns:cx8="http://schemas.microsoft.com/office/drawing/2016/5/14/chartex" xmlns:mc="http://schemas.openxmlformats.org/markup-compatibility/2006" xmlns:aink="http://schemas.microsoft.com/office/drawing/2016/ink" xmlns:am3d="http://schemas.microsoft.com/office/drawing/2017/model3d" xmlns:o="urn:schemas-microsoft-com:office:office" xmlns:oel="http://schemas.microsoft.com/office/2019/extlst" xmlns:r="http://schemas.openxmlformats.org/officeDocument/2006/relationships" xmlns:m="http://schemas.openxmlformats.org/officeDocument/2006/math" xmlns:v="urn:schemas-microsoft-com:vml" xmlns:wp14="http://schemas.microsoft.com/office/word/2010/wordprocessingDrawing" xmlns:wp="http://schemas.openxmlformats.org/drawingml/2006/wordprocessingDrawing" xmlns:w10="urn:schemas-microsoft-com:office:word" xmlns:w="http://schemas.openxmlformats.org/wordprocessingml/2006/main" xmlns:w14="http://schemas.microsoft.com/office/word/2010/wordml" xmlns:w15="http://schemas.microsoft.com/office/word/2012/wordml" xmlns:w16cex="http://schemas.microsoft.com/office/word/2018/wordml/cex" xmlns:w16cid="http://schemas.microsoft.com/office/word/2016/wordml/cid" xmlns:w16="http://schemas.microsoft.com/office/word/2018/wordml" xmlns:w16du="http://schemas.microsoft.com/office/word/2023/wordml/word16du" xmlns:w16sdtdh="http://schemas.microsoft.com/office/word/2020/wordml/sdtdatahash" xmlns:w16sdtfl="http://schemas.microsoft.com/office/word/2024/wordml/sdtformatlock" xmlns:w16se="http://schemas.microsoft.com/office/word/2015/wordml/symex" xmlns:wpg="http://schemas.microsoft.com/office/word/2010/wordprocessingGroup" xmlns:wpi="http://schemas.microsoft.com/office/word/2010/wordprocessingInk" xmlns:wne="http://schemas.microsoft.com/office/word/2006/wordml" xmlns:wps="http://schemas.microsoft.com/office/word/2010/wordprocessingShape" mc:Ignorable="w14 w15 w16se w16cid w16 w16cex w16sdtdh w16sdtfl w16du wp14">
   <w:body>
     <w:p>
       <w:pPr>
@@ -196,7 +196,7 @@
           <w14:ligatures w14:val="none"/>
         </w:rPr>
         <w:pict w14:anchorId="3F630F14">
-          <v:rect id="_x0000_i1073" style="width:0;height:1.5pt" o:hralign="center" o:hrstd="t" o:hr="t" fillcolor="#a0a0a0" stroked="f"/>
+          <v:rect id="_x0000_i1025" style="width:0;height:1.5pt" o:hralign="center" o:hrstd="t" o:hr="t" fillcolor="#a0a0a0" stroked="f"/>
         </w:pict>
       </w:r>
     </w:p>
@@ -408,7 +408,31 @@
           <w:lang w:eastAsia="en-IN" w:bidi="ta-IN"/>
           <w14:ligatures w14:val="none"/>
         </w:rPr>
-        <w:t xml:space="preserve">pip install </w:t>
+        <w:t xml:space="preserve">pip </w:t>
+      </w:r>
+      <w:proofErr w:type="gramStart"/>
+      <w:r>
+        <w:rPr>
+          <w:rFonts w:ascii="Courier New" w:eastAsia="Times New Roman" w:hAnsi="Courier New" w:cs="Courier New"/>
+          <w:kern w:val="0"/>
+          <w:sz w:val="20"/>
+          <w:szCs w:val="20"/>
+          <w:lang w:eastAsia="en-IN" w:bidi="ta-IN"/>
+          <w14:ligatures w14:val="none"/>
+        </w:rPr>
+        <w:t>install</w:t>
+      </w:r>
+      <w:proofErr w:type="gramEnd"/>
+      <w:r>
+        <w:rPr>
+          <w:rFonts w:ascii="Courier New" w:eastAsia="Times New Roman" w:hAnsi="Courier New" w:cs="Courier New"/>
+          <w:kern w:val="0"/>
+          <w:sz w:val="20"/>
+          <w:szCs w:val="20"/>
+          <w:lang w:eastAsia="en-IN" w:bidi="ta-IN"/>
+          <w14:ligatures w14:val="none"/>
+        </w:rPr>
+        <w:t xml:space="preserve"> </w:t>
       </w:r>
       <w:proofErr w:type="spellStart"/>
       <w:r>
@@ -2920,8 +2944,35 @@
           <w14:ligatures w14:val="none"/>
         </w:rPr>
         <w:pict w14:anchorId="56463F97">
-          <v:rect id="_x0000_i1074" style="width:0;height:1.5pt" o:hralign="center" o:hrstd="t" o:hr="t" fillcolor="#a0a0a0" stroked="f"/>
+          <v:rect id="_x0000_i1026" style="width:0;height:1.5pt" o:hralign="center" o:hrstd="t" o:hr="t" fillcolor="#a0a0a0" stroked="f"/>
         </w:pict>
+      </w:r>
+    </w:p>
+    <w:p>
+      <w:pPr>
+        <w:rPr>
+          <w:rFonts w:ascii="Times New Roman" w:eastAsia="Times New Roman" w:hAnsi="Times New Roman" w:cs="Times New Roman"/>
+          <w:b/>
+          <w:bCs/>
+          <w:kern w:val="0"/>
+          <w:sz w:val="24"/>
+          <w:szCs w:val="24"/>
+          <w:lang w:eastAsia="en-IN" w:bidi="ta-IN"/>
+          <w14:ligatures w14:val="none"/>
+        </w:rPr>
+      </w:pPr>
+      <w:r>
+        <w:rPr>
+          <w:rFonts w:ascii="Times New Roman" w:eastAsia="Times New Roman" w:hAnsi="Times New Roman" w:cs="Times New Roman"/>
+          <w:b/>
+          <w:bCs/>
+          <w:kern w:val="0"/>
+          <w:sz w:val="24"/>
+          <w:szCs w:val="24"/>
+          <w:lang w:eastAsia="en-IN" w:bidi="ta-IN"/>
+          <w14:ligatures w14:val="none"/>
+        </w:rPr>
+        <w:br w:type="page"/>
       </w:r>
     </w:p>
     <w:p>
@@ -2950,6 +3001,7 @@
           <w:lang w:eastAsia="en-IN" w:bidi="ta-IN"/>
           <w14:ligatures w14:val="none"/>
         </w:rPr>
+        <w:lastRenderedPageBreak/>
         <w:t>2. Java (TestNG)</w:t>
       </w:r>
     </w:p>
@@ -3939,7 +3991,6 @@
           <w:lang w:eastAsia="en-IN" w:bidi="ta-IN"/>
           <w14:ligatures w14:val="none"/>
         </w:rPr>
-        <w:lastRenderedPageBreak/>
         <w:t xml:space="preserve">Create a CSV file (e.g., </w:t>
       </w:r>
       <w:r>
@@ -5647,6 +5698,7 @@
           <w:lang w:eastAsia="en-IN" w:bidi="ta-IN"/>
           <w14:ligatures w14:val="none"/>
         </w:rPr>
+        <w:lastRenderedPageBreak/>
         <w:t xml:space="preserve">    }</w:t>
       </w:r>
     </w:p>
@@ -6323,7 +6375,6 @@
           <w:lang w:eastAsia="en-IN" w:bidi="ta-IN"/>
           <w14:ligatures w14:val="none"/>
         </w:rPr>
-        <w:lastRenderedPageBreak/>
         <w:t xml:space="preserve">    List&lt;String[]&gt; data = new </w:t>
       </w:r>
       <w:proofErr w:type="spellStart"/>
@@ -7084,8 +7135,35 @@
           <w14:ligatures w14:val="none"/>
         </w:rPr>
         <w:pict w14:anchorId="60026F14">
-          <v:rect id="_x0000_i1075" style="width:0;height:1.5pt" o:hralign="center" o:hrstd="t" o:hr="t" fillcolor="#a0a0a0" stroked="f"/>
+          <v:rect id="_x0000_i1027" style="width:0;height:1.5pt" o:hralign="center" o:hrstd="t" o:hr="t" fillcolor="#a0a0a0" stroked="f"/>
         </w:pict>
+      </w:r>
+    </w:p>
+    <w:p>
+      <w:pPr>
+        <w:rPr>
+          <w:rFonts w:ascii="Times New Roman" w:eastAsia="Times New Roman" w:hAnsi="Times New Roman" w:cs="Times New Roman"/>
+          <w:b/>
+          <w:bCs/>
+          <w:kern w:val="0"/>
+          <w:sz w:val="24"/>
+          <w:szCs w:val="24"/>
+          <w:lang w:eastAsia="en-IN" w:bidi="ta-IN"/>
+          <w14:ligatures w14:val="none"/>
+        </w:rPr>
+      </w:pPr>
+      <w:r>
+        <w:rPr>
+          <w:rFonts w:ascii="Times New Roman" w:eastAsia="Times New Roman" w:hAnsi="Times New Roman" w:cs="Times New Roman"/>
+          <w:b/>
+          <w:bCs/>
+          <w:kern w:val="0"/>
+          <w:sz w:val="24"/>
+          <w:szCs w:val="24"/>
+          <w:lang w:eastAsia="en-IN" w:bidi="ta-IN"/>
+          <w14:ligatures w14:val="none"/>
+        </w:rPr>
+        <w:br w:type="page"/>
       </w:r>
     </w:p>
     <w:p>
@@ -7114,6 +7192,7 @@
           <w:lang w:eastAsia="en-IN" w:bidi="ta-IN"/>
           <w14:ligatures w14:val="none"/>
         </w:rPr>
+        <w:lastRenderedPageBreak/>
         <w:t>3. JavaScript (Cypress)</w:t>
       </w:r>
     </w:p>
@@ -8505,16 +8584,29 @@
         <w:t xml:space="preserve"> !== '</w:t>
       </w:r>
       <w:proofErr w:type="spellStart"/>
-      <w:r>
-        <w:rPr>
-          <w:rFonts w:ascii="Courier New" w:eastAsia="Times New Roman" w:hAnsi="Courier New" w:cs="Courier New"/>
-          <w:kern w:val="0"/>
-          <w:sz w:val="20"/>
-          <w:szCs w:val="20"/>
-          <w:lang w:eastAsia="en-IN" w:bidi="ta-IN"/>
-          <w14:ligatures w14:val="none"/>
-        </w:rPr>
-        <w:t>invalid_user</w:t>
+      <w:proofErr w:type="gramStart"/>
+      <w:r>
+        <w:rPr>
+          <w:rFonts w:ascii="Courier New" w:eastAsia="Times New Roman" w:hAnsi="Courier New" w:cs="Courier New"/>
+          <w:kern w:val="0"/>
+          <w:sz w:val="20"/>
+          <w:szCs w:val="20"/>
+          <w:lang w:eastAsia="en-IN" w:bidi="ta-IN"/>
+          <w14:ligatures w14:val="none"/>
+        </w:rPr>
+        <w:t>invalid</w:t>
+      </w:r>
+      <w:proofErr w:type="gramEnd"/>
+      <w:r>
+        <w:rPr>
+          <w:rFonts w:ascii="Courier New" w:eastAsia="Times New Roman" w:hAnsi="Courier New" w:cs="Courier New"/>
+          <w:kern w:val="0"/>
+          <w:sz w:val="20"/>
+          <w:szCs w:val="20"/>
+          <w:lang w:eastAsia="en-IN" w:bidi="ta-IN"/>
+          <w14:ligatures w14:val="none"/>
+        </w:rPr>
+        <w:t>_user</w:t>
       </w:r>
       <w:proofErr w:type="spellEnd"/>
       <w:r>
@@ -8703,7 +8795,6 @@
           <w:lang w:eastAsia="en-IN" w:bidi="ta-IN"/>
           <w14:ligatures w14:val="none"/>
         </w:rPr>
-        <w:lastRenderedPageBreak/>
         <w:t xml:space="preserve">  </w:t>
       </w:r>
       <w:proofErr w:type="spellStart"/>
@@ -9373,6 +9464,7 @@
           <w:lang w:eastAsia="en-IN" w:bidi="ta-IN"/>
           <w14:ligatures w14:val="none"/>
         </w:rPr>
+        <w:lastRenderedPageBreak/>
         <w:t xml:space="preserve">Run Cypress tests: </w:t>
       </w:r>
     </w:p>
@@ -9785,7 +9877,7 @@
           <w14:ligatures w14:val="none"/>
         </w:rPr>
         <w:pict w14:anchorId="586C2955">
-          <v:rect id="_x0000_i1076" style="width:0;height:1.5pt" o:hralign="center" o:hrstd="t" o:hr="t" fillcolor="#a0a0a0" stroked="f"/>
+          <v:rect id="_x0000_i1028" style="width:0;height:1.5pt" o:hralign="center" o:hrstd="t" o:hr="t" fillcolor="#a0a0a0" stroked="f"/>
         </w:pict>
       </w:r>
     </w:p>
@@ -10428,7 +10520,7 @@
 </file>
 
 <file path=word/numbering.xml><?xml version="1.0" encoding="utf-8"?>
-<w:numbering xmlns:wpc="http://schemas.microsoft.com/office/word/2010/wordprocessingCanvas" xmlns:cx="http://schemas.microsoft.com/office/drawing/2014/chartex" xmlns:cx1="http://schemas.microsoft.com/office/drawing/2015/9/8/chartex" xmlns:cx2="http://schemas.microsoft.com/office/drawing/2015/10/21/chartex" xmlns:cx3="http://schemas.microsoft.com/office/drawing/2016/5/9/chartex" xmlns:cx4="http://schemas.microsoft.com/office/drawing/2016/5/10/chartex" xmlns:cx5="http://schemas.microsoft.com/office/drawing/2016/5/11/chartex" xmlns:cx6="http://schemas.microsoft.com/office/drawing/2016/5/12/chartex" xmlns:cx7="http://schemas.microsoft.com/office/drawing/2016/5/13/chartex" xmlns:cx8="http://schemas.microsoft.com/office/drawing/2016/5/14/chartex" xmlns:mc="http://schemas.openxmlformats.org/markup-compatibility/2006" xmlns:aink="http://schemas.microsoft.com/office/drawing/2016/ink" xmlns:am3d="http://schemas.microsoft.com/office/drawing/2017/model3d" xmlns:o="urn:schemas-microsoft-com:office:office" xmlns:oel="http://schemas.microsoft.com/office/2019/extlst" xmlns:r="http://schemas.openxmlformats.org/officeDocument/2006/relationships" xmlns:m="http://schemas.openxmlformats.org/officeDocument/2006/math" xmlns:v="urn:schemas-microsoft-com:vml" xmlns:wp14="http://schemas.microsoft.com/office/word/2010/wordprocessingDrawing" xmlns:wp="http://schemas.openxmlformats.org/drawingml/2006/wordprocessingDrawing" xmlns:w10="urn:schemas-microsoft-com:office:word" xmlns:w="http://schemas.openxmlformats.org/wordprocessingml/2006/main" xmlns:w14="http://schemas.microsoft.com/office/word/2010/wordml" xmlns:w15="http://schemas.microsoft.com/office/word/2012/wordml" xmlns:w16cex="http://schemas.microsoft.com/office/word/2018/wordml/cex" xmlns:w16cid="http://schemas.microsoft.com/office/word/2016/wordml/cid" xmlns:w16="http://schemas.microsoft.com/office/word/2018/wordml" xmlns:w16du="http://schemas.microsoft.com/office/word/2023/wordml/word16du" xmlns:w16sdtdh="http://schemas.microsoft.com/office/word/2020/wordml/sdtdatahash" xmlns:w16se="http://schemas.microsoft.com/office/word/2015/wordml/symex" xmlns:wpg="http://schemas.microsoft.com/office/word/2010/wordprocessingGroup" xmlns:wpi="http://schemas.microsoft.com/office/word/2010/wordprocessingInk" xmlns:wne="http://schemas.microsoft.com/office/word/2006/wordml" xmlns:wps="http://schemas.microsoft.com/office/word/2010/wordprocessingShape" mc:Ignorable="w14 w15 w16se w16cid w16 w16cex w16sdtdh w16du wp14">
+<w:numbering xmlns:wpc="http://schemas.microsoft.com/office/word/2010/wordprocessingCanvas" xmlns:cx="http://schemas.microsoft.com/office/drawing/2014/chartex" xmlns:cx1="http://schemas.microsoft.com/office/drawing/2015/9/8/chartex" xmlns:cx2="http://schemas.microsoft.com/office/drawing/2015/10/21/chartex" xmlns:cx3="http://schemas.microsoft.com/office/drawing/2016/5/9/chartex" xmlns:cx4="http://schemas.microsoft.com/office/drawing/2016/5/10/chartex" xmlns:cx5="http://schemas.microsoft.com/office/drawing/2016/5/11/chartex" xmlns:cx6="http://schemas.microsoft.com/office/drawing/2016/5/12/chartex" xmlns:cx7="http://schemas.microsoft.com/office/drawing/2016/5/13/chartex" xmlns:cx8="http://schemas.microsoft.com/office/drawing/2016/5/14/chartex" xmlns:mc="http://schemas.openxmlformats.org/markup-compatibility/2006" xmlns:aink="http://schemas.microsoft.com/office/drawing/2016/ink" xmlns:am3d="http://schemas.microsoft.com/office/drawing/2017/model3d" xmlns:o="urn:schemas-microsoft-com:office:office" xmlns:oel="http://schemas.microsoft.com/office/2019/extlst" xmlns:r="http://schemas.openxmlformats.org/officeDocument/2006/relationships" xmlns:m="http://schemas.openxmlformats.org/officeDocument/2006/math" xmlns:v="urn:schemas-microsoft-com:vml" xmlns:wp14="http://schemas.microsoft.com/office/word/2010/wordprocessingDrawing" xmlns:wp="http://schemas.openxmlformats.org/drawingml/2006/wordprocessingDrawing" xmlns:w10="urn:schemas-microsoft-com:office:word" xmlns:w="http://schemas.openxmlformats.org/wordprocessingml/2006/main" xmlns:w14="http://schemas.microsoft.com/office/word/2010/wordml" xmlns:w15="http://schemas.microsoft.com/office/word/2012/wordml" xmlns:w16cex="http://schemas.microsoft.com/office/word/2018/wordml/cex" xmlns:w16cid="http://schemas.microsoft.com/office/word/2016/wordml/cid" xmlns:w16="http://schemas.microsoft.com/office/word/2018/wordml" xmlns:w16du="http://schemas.microsoft.com/office/word/2023/wordml/word16du" xmlns:w16sdtdh="http://schemas.microsoft.com/office/word/2020/wordml/sdtdatahash" xmlns:w16sdtfl="http://schemas.microsoft.com/office/word/2024/wordml/sdtformatlock" xmlns:w16se="http://schemas.microsoft.com/office/word/2015/wordml/symex" xmlns:wpg="http://schemas.microsoft.com/office/word/2010/wordprocessingGroup" xmlns:wpi="http://schemas.microsoft.com/office/word/2010/wordprocessingInk" xmlns:wne="http://schemas.microsoft.com/office/word/2006/wordml" xmlns:wps="http://schemas.microsoft.com/office/word/2010/wordprocessingShape" mc:Ignorable="w14 w15 w16se w16cid w16 w16cex w16sdtdh w16sdtfl w16du wp14">
   <w:abstractNum w:abstractNumId="0" w15:restartNumberingAfterBreak="0">
     <w:nsid w:val="02094520"/>
     <w:multiLevelType w:val="multilevel"/>
@@ -15833,7 +15925,7 @@
 </file>
 
 <file path=word/styles.xml><?xml version="1.0" encoding="utf-8"?>
-<w:styles xmlns:mc="http://schemas.openxmlformats.org/markup-compatibility/2006" xmlns:r="http://schemas.openxmlformats.org/officeDocument/2006/relationships" xmlns:w="http://schemas.openxmlformats.org/wordprocessingml/2006/main" xmlns:w14="http://schemas.microsoft.com/office/word/2010/wordml" xmlns:w15="http://schemas.microsoft.com/office/word/2012/wordml" xmlns:w16cex="http://schemas.microsoft.com/office/word/2018/wordml/cex" xmlns:w16cid="http://schemas.microsoft.com/office/word/2016/wordml/cid" xmlns:w16="http://schemas.microsoft.com/office/word/2018/wordml" xmlns:w16du="http://schemas.microsoft.com/office/word/2023/wordml/word16du" xmlns:w16sdtdh="http://schemas.microsoft.com/office/word/2020/wordml/sdtdatahash" xmlns:w16se="http://schemas.microsoft.com/office/word/2015/wordml/symex" mc:Ignorable="w14 w15 w16se w16cid w16 w16cex w16sdtdh w16du">
+<w:styles xmlns:mc="http://schemas.openxmlformats.org/markup-compatibility/2006" xmlns:r="http://schemas.openxmlformats.org/officeDocument/2006/relationships" xmlns:w="http://schemas.openxmlformats.org/wordprocessingml/2006/main" xmlns:w14="http://schemas.microsoft.com/office/word/2010/wordml" xmlns:w15="http://schemas.microsoft.com/office/word/2012/wordml" xmlns:w16cex="http://schemas.microsoft.com/office/word/2018/wordml/cex" xmlns:w16cid="http://schemas.microsoft.com/office/word/2016/wordml/cid" xmlns:w16="http://schemas.microsoft.com/office/word/2018/wordml" xmlns:w16du="http://schemas.microsoft.com/office/word/2023/wordml/word16du" xmlns:w16sdtdh="http://schemas.microsoft.com/office/word/2020/wordml/sdtdatahash" xmlns:w16sdtfl="http://schemas.microsoft.com/office/word/2024/wordml/sdtformatlock" xmlns:w16se="http://schemas.microsoft.com/office/word/2015/wordml/symex" mc:Ignorable="w14 w15 w16se w16cid w16 w16cex w16sdtdh w16sdtfl w16du">
   <w:docDefaults>
     <w:rPrDefault>
       <w:rPr>
@@ -16236,6 +16328,7 @@
   <w:style w:type="character" w:default="1" w:styleId="DefaultParagraphFont">
     <w:name w:val="Default Paragraph Font"/>
     <w:uiPriority w:val="1"/>
+    <w:semiHidden/>
     <w:unhideWhenUsed/>
   </w:style>
   <w:style w:type="table" w:default="1" w:styleId="TableNormal">

</xml_diff>